<commit_message>
update of defensive publication...
</commit_message>
<xml_diff>
--- a/defensive-publications/payment-authorization-scheme.docx
+++ b/defensive-publications/payment-authorization-scheme.docx
@@ -829,7 +829,7 @@
             <w10:borderbottom type="single" width="4"/>
             <w10:borderright type="single" width="4"/>
           </v:shape>
-          <o:OLEObject Type="Embed" ProgID="PowerPoint.Show.12" ShapeID="_x0000_i1025" DrawAspect="Content" ObjectID="_1540276568" r:id="rId10"/>
+          <o:OLEObject Type="Embed" ProgID="PowerPoint.Show.12" ShapeID="_x0000_i1025" DrawAspect="Content" ObjectID="_1540309699" r:id="rId10"/>
         </w:object>
       </w:r>
     </w:p>
@@ -1606,7 +1606,7 @@
             <w10:borderbottom type="single" width="4"/>
             <w10:borderright type="single" width="4"/>
           </v:shape>
-          <o:OLEObject Type="Embed" ProgID="PowerPoint.Show.12" ShapeID="_x0000_i1026" DrawAspect="Content" ObjectID="_1540276569" r:id="rId12"/>
+          <o:OLEObject Type="Embed" ProgID="PowerPoint.Show.12" ShapeID="_x0000_i1026" DrawAspect="Content" ObjectID="_1540309700" r:id="rId12"/>
         </w:object>
       </w:r>
     </w:p>
@@ -19902,8 +19902,6 @@
         </w:rPr>
         <w:t xml:space="preserve"> is used for indicating the embedding of a complete message object.</w:t>
       </w:r>
-      <w:bookmarkStart w:id="1" w:name="_GoBack"/>
-      <w:bookmarkEnd w:id="1"/>
     </w:p>
     <w:p>
       <w:pPr>
@@ -20540,8 +20538,8 @@
           <w:szCs w:val="28"/>
         </w:rPr>
       </w:pPr>
-      <w:bookmarkStart w:id="2" w:name="RBA"/>
-      <w:bookmarkEnd w:id="2"/>
+      <w:bookmarkStart w:id="1" w:name="RBA"/>
+      <w:bookmarkEnd w:id="1"/>
       <w:r>
         <w:rPr>
           <w:rFonts w:ascii="Arial" w:hAnsi="Arial" w:cs="Arial"/>
@@ -22600,8 +22598,8 @@
           <w:szCs w:val="20"/>
         </w:rPr>
       </w:pPr>
-      <w:bookmarkStart w:id="3" w:name="SEO"/>
-      <w:bookmarkEnd w:id="3"/>
+      <w:bookmarkStart w:id="2" w:name="SEO"/>
+      <w:bookmarkEnd w:id="2"/>
       <w:r>
         <w:rPr>
           <w:rFonts w:ascii="Arial" w:hAnsi="Arial" w:cs="Arial"/>
@@ -22928,7 +22926,7 @@
             <w10:borderbottom type="single" width="4"/>
             <w10:borderright type="single" width="4"/>
           </v:shape>
-          <o:OLEObject Type="Embed" ProgID="PowerPoint.Show.12" ShapeID="_x0000_i1027" DrawAspect="Content" ObjectID="_1540276570" r:id="rId16"/>
+          <o:OLEObject Type="Embed" ProgID="PowerPoint.Show.12" ShapeID="_x0000_i1027" DrawAspect="Content" ObjectID="_1540309701" r:id="rId16"/>
         </w:object>
       </w:r>
     </w:p>
@@ -23084,8 +23082,8 @@
           <w:szCs w:val="28"/>
         </w:rPr>
       </w:pPr>
-      <w:bookmarkStart w:id="4" w:name="authobj"/>
-      <w:bookmarkEnd w:id="4"/>
+      <w:bookmarkStart w:id="3" w:name="authobj"/>
+      <w:bookmarkEnd w:id="3"/>
       <w:r>
         <w:rPr>
           <w:rFonts w:ascii="Arial" w:hAnsi="Arial" w:cs="Arial"/>
@@ -23501,6 +23499,70 @@
           <w:sz w:val="28"/>
           <w:szCs w:val="28"/>
         </w:rPr>
+        <w:t>Security Considerations</w:t>
+      </w:r>
+    </w:p>
+    <w:p>
+      <w:pPr>
+        <w:spacing w:after="120"/>
+        <w:rPr>
+          <w:rFonts w:ascii="Arial" w:hAnsi="Arial" w:cs="Arial"/>
+          <w:b/>
+          <w:sz w:val="28"/>
+          <w:szCs w:val="28"/>
+        </w:rPr>
+      </w:pPr>
+      <w:r>
+        <w:rPr>
+          <w:rFonts w:ascii="Arial" w:hAnsi="Arial" w:cs="Arial"/>
+          <w:sz w:val="20"/>
+          <w:szCs w:val="20"/>
+        </w:rPr>
+        <w:t>In order to create a fraudulent transaction</w:t>
+      </w:r>
+      <w:r>
+        <w:rPr>
+          <w:rFonts w:ascii="Arial" w:hAnsi="Arial" w:cs="Arial"/>
+          <w:sz w:val="20"/>
+          <w:szCs w:val="20"/>
+        </w:rPr>
+        <w:t xml:space="preserve"> request, two </w:t>
+      </w:r>
+      <w:r>
+        <w:rPr>
+          <w:rFonts w:ascii="Arial" w:hAnsi="Arial" w:cs="Arial"/>
+          <w:i/>
+          <w:sz w:val="20"/>
+          <w:szCs w:val="20"/>
+        </w:rPr>
+        <w:t>independent</w:t>
+      </w:r>
+      <w:r>
+        <w:rPr>
+          <w:rFonts w:ascii="Arial" w:hAnsi="Arial" w:cs="Arial"/>
+          <w:sz w:val="20"/>
+          <w:szCs w:val="20"/>
+        </w:rPr>
+        <w:t xml:space="preserve"> security systems must be broken (Merchant + User).  If this succeeds the transaction request will still be limited to a specific User account due to the embedded (and required) user authorization.</w:t>
+      </w:r>
+      <w:bookmarkStart w:id="4" w:name="_GoBack"/>
+      <w:bookmarkEnd w:id="4"/>
+      <w:r>
+        <w:rPr>
+          <w:rFonts w:ascii="Arial" w:hAnsi="Arial" w:cs="Arial"/>
+          <w:sz w:val="20"/>
+          <w:szCs w:val="20"/>
+        </w:rPr>
+        <w:br w:type="column"/>
+      </w:r>
+      <w:r>
+        <w:rPr>
+          <w:rFonts w:ascii="Arial" w:hAnsi="Arial" w:cs="Arial"/>
+          <w:b/>
+          <w:sz w:val="28"/>
+          <w:szCs w:val="28"/>
+        </w:rPr>
+        <w:lastRenderedPageBreak/>
         <w:t>Out of Scope</w:t>
       </w:r>
     </w:p>
@@ -23665,16 +23727,6 @@
           <w:sz w:val="28"/>
           <w:szCs w:val="28"/>
         </w:rPr>
-        <w:br w:type="column"/>
-      </w:r>
-      <w:r>
-        <w:rPr>
-          <w:rFonts w:ascii="Arial" w:hAnsi="Arial" w:cs="Arial"/>
-          <w:b/>
-          <w:sz w:val="28"/>
-          <w:szCs w:val="28"/>
-        </w:rPr>
-        <w:lastRenderedPageBreak/>
         <w:t>Invention</w:t>
       </w:r>
       <w:r>
@@ -25449,26 +25501,6 @@
           <w:rFonts w:ascii="Arial" w:hAnsi="Arial" w:cs="Arial"/>
           <w:sz w:val="20"/>
           <w:szCs w:val="20"/>
-        </w:rPr>
-      </w:pPr>
-    </w:p>
-    <w:p>
-      <w:pPr>
-        <w:spacing w:after="120"/>
-        <w:rPr>
-          <w:rFonts w:ascii="Arial" w:hAnsi="Arial" w:cs="Arial"/>
-          <w:sz w:val="20"/>
-          <w:szCs w:val="20"/>
-        </w:rPr>
-      </w:pPr>
-    </w:p>
-    <w:p>
-      <w:pPr>
-        <w:spacing w:after="120"/>
-        <w:rPr>
-          <w:rFonts w:ascii="Arial" w:hAnsi="Arial" w:cs="Arial"/>
-          <w:sz w:val="20"/>
-          <w:szCs w:val="20"/>
           <w:lang w:val="sv-SE"/>
         </w:rPr>
       </w:pPr>
@@ -25511,28 +25543,6 @@
           <w:t>https://cyberphone.github.io/doc/defensive-publications/payment-authorization-scheme.pdf</w:t>
         </w:r>
       </w:hyperlink>
-    </w:p>
-    <w:p>
-      <w:pPr>
-        <w:spacing w:after="120"/>
-        <w:rPr>
-          <w:rFonts w:ascii="Arial" w:hAnsi="Arial" w:cs="Arial"/>
-          <w:sz w:val="20"/>
-          <w:szCs w:val="20"/>
-          <w:lang w:val="sv-SE"/>
-        </w:rPr>
-      </w:pPr>
-    </w:p>
-    <w:p>
-      <w:pPr>
-        <w:spacing w:after="120"/>
-        <w:rPr>
-          <w:rFonts w:ascii="Arial" w:hAnsi="Arial" w:cs="Arial"/>
-          <w:sz w:val="20"/>
-          <w:szCs w:val="20"/>
-          <w:lang w:val="sv-SE"/>
-        </w:rPr>
-      </w:pPr>
     </w:p>
     <w:p>
       <w:pPr>
@@ -25719,7 +25729,7 @@
         <w:sz w:val="16"/>
         <w:szCs w:val="16"/>
       </w:rPr>
-      <w:t>7</w:t>
+      <w:t>9</w:t>
     </w:r>
     <w:r>
       <w:rPr>
@@ -28076,7 +28086,7 @@
 </file>
 
 <file path=customXml/itemProps1.xml><?xml version="1.0" encoding="utf-8"?>
-<ds:datastoreItem xmlns:ds="http://schemas.openxmlformats.org/officeDocument/2006/customXml" ds:itemID="{4FD71116-066A-4C6A-95BD-99C1D1E1B672}">
+<ds:datastoreItem xmlns:ds="http://schemas.openxmlformats.org/officeDocument/2006/customXml" ds:itemID="{B6DE449C-39B9-4CBE-BBD0-A300A511B6F8}">
   <ds:schemaRefs>
     <ds:schemaRef ds:uri="http://schemas.openxmlformats.org/officeDocument/2006/bibliography"/>
   </ds:schemaRefs>

</xml_diff>

<commit_message>
Update of Payment Authorization Scheme
</commit_message>
<xml_diff>
--- a/defensive-publications/payment-authorization-scheme.docx
+++ b/defensive-publications/payment-authorization-scheme.docx
@@ -108,24 +108,7 @@
                                 <w:szCs w:val="16"/>
                               </w:rPr>
                               <w:br/>
-                            </w:r>
-                            <w:proofErr w:type="spellStart"/>
-                            <w:r>
-                              <w:rPr>
-                                <w:rFonts w:ascii="Arial" w:hAnsi="Arial" w:cs="Arial"/>
-                                <w:sz w:val="16"/>
-                                <w:szCs w:val="16"/>
-                              </w:rPr>
-                              <w:t>herby</w:t>
-                            </w:r>
-                            <w:proofErr w:type="spellEnd"/>
-                            <w:r>
-                              <w:rPr>
-                                <w:rFonts w:ascii="Arial" w:hAnsi="Arial" w:cs="Arial"/>
-                                <w:sz w:val="16"/>
-                                <w:szCs w:val="16"/>
-                              </w:rPr>
-                              <w:t xml:space="preserve"> placed in </w:t>
+                              <w:t xml:space="preserve">herby placed in </w:t>
                             </w:r>
                             <w:r>
                               <w:rPr>
@@ -829,7 +812,7 @@
             <w10:borderbottom type="single" width="4"/>
             <w10:borderright type="single" width="4"/>
           </v:shape>
-          <o:OLEObject Type="Embed" ProgID="PowerPoint.Show.12" ShapeID="_x0000_i1025" DrawAspect="Content" ObjectID="_1540347456" r:id="rId10"/>
+          <o:OLEObject Type="Embed" ProgID="PowerPoint.Show.12" ShapeID="_x0000_i1025" DrawAspect="Content" ObjectID="_1540639770" r:id="rId10"/>
         </w:object>
       </w:r>
     </w:p>
@@ -1606,7 +1589,7 @@
             <w10:borderbottom type="single" width="4"/>
             <w10:borderright type="single" width="4"/>
           </v:shape>
-          <o:OLEObject Type="Embed" ProgID="PowerPoint.Show.12" ShapeID="_x0000_i1026" DrawAspect="Content" ObjectID="_1540347457" r:id="rId12"/>
+          <o:OLEObject Type="Embed" ProgID="PowerPoint.Show.12" ShapeID="_x0000_i1026" DrawAspect="Content" ObjectID="_1540639771" r:id="rId12"/>
         </w:object>
       </w:r>
     </w:p>
@@ -2041,15 +2024,15 @@
           <w:sz w:val="20"/>
           <w:szCs w:val="20"/>
         </w:rPr>
-        <w:t>from a somewhat more sophisticated real</w:t>
-      </w:r>
-      <w:r>
-        <w:rPr>
-          <w:rFonts w:ascii="Arial" w:hAnsi="Arial" w:cs="Arial"/>
-          <w:sz w:val="20"/>
-          <w:szCs w:val="20"/>
-        </w:rPr>
-        <w:t>-world</w:t>
+        <w:t xml:space="preserve">from a </w:t>
+      </w:r>
+      <w:r>
+        <w:rPr>
+          <w:rFonts w:ascii="Arial" w:hAnsi="Arial" w:cs="Arial"/>
+          <w:sz w:val="20"/>
+          <w:szCs w:val="20"/>
+        </w:rPr>
+        <w:t>somewhat more sophisticated proof-of-concept</w:t>
       </w:r>
       <w:r>
         <w:rPr>
@@ -22926,7 +22909,7 @@
             <w10:borderbottom type="single" width="4"/>
             <w10:borderright type="single" width="4"/>
           </v:shape>
-          <o:OLEObject Type="Embed" ProgID="PowerPoint.Show.12" ShapeID="_x0000_i1027" DrawAspect="Content" ObjectID="_1540347458" r:id="rId16"/>
+          <o:OLEObject Type="Embed" ProgID="PowerPoint.Show.12" ShapeID="_x0000_i1027" DrawAspect="Content" ObjectID="_1540639772" r:id="rId16"/>
         </w:object>
       </w:r>
     </w:p>
@@ -23077,13 +23060,801 @@
         <w:spacing w:after="120"/>
         <w:rPr>
           <w:rFonts w:ascii="Arial" w:hAnsi="Arial" w:cs="Arial"/>
+          <w:sz w:val="20"/>
+          <w:szCs w:val="20"/>
+        </w:rPr>
+      </w:pPr>
+      <w:r>
+        <w:rPr>
+          <w:rFonts w:ascii="Arial" w:hAnsi="Arial" w:cs="Arial"/>
+          <w:sz w:val="20"/>
+          <w:szCs w:val="20"/>
+        </w:rPr>
+        <w:t>However, non-direct payment requests also need dedicated UI support, at least if using the integrated concept described in this document.  If for example a gas station payment is to be performed</w:t>
+      </w:r>
+      <w:r>
+        <w:rPr>
+          <w:rFonts w:ascii="Arial" w:hAnsi="Arial" w:cs="Arial"/>
+          <w:sz w:val="20"/>
+          <w:szCs w:val="20"/>
+        </w:rPr>
+        <w:t>,</w:t>
+      </w:r>
+      <w:r>
+        <w:rPr>
+          <w:rFonts w:ascii="Arial" w:hAnsi="Arial" w:cs="Arial"/>
+          <w:sz w:val="20"/>
+          <w:szCs w:val="20"/>
+        </w:rPr>
+        <w:t xml:space="preserve"> the Wallet will </w:t>
+      </w:r>
+      <w:r>
+        <w:rPr>
+          <w:rFonts w:ascii="Arial" w:hAnsi="Arial" w:cs="Arial"/>
+          <w:sz w:val="20"/>
+          <w:szCs w:val="20"/>
+        </w:rPr>
+        <w:t>display</w:t>
+      </w:r>
+      <w:r>
+        <w:rPr>
+          <w:rFonts w:ascii="Arial" w:hAnsi="Arial" w:cs="Arial"/>
+          <w:sz w:val="20"/>
+          <w:szCs w:val="20"/>
+        </w:rPr>
+        <w:t xml:space="preserve"> an amount which typically is much higher than the actual amount because </w:t>
+      </w:r>
+      <w:r>
+        <w:rPr>
+          <w:rFonts w:ascii="Arial" w:hAnsi="Arial" w:cs="Arial"/>
+          <w:sz w:val="20"/>
+          <w:szCs w:val="20"/>
+        </w:rPr>
+        <w:t>an automated</w:t>
+      </w:r>
+      <w:r>
+        <w:rPr>
+          <w:rFonts w:ascii="Arial" w:hAnsi="Arial" w:cs="Arial"/>
+          <w:sz w:val="20"/>
+          <w:szCs w:val="20"/>
+        </w:rPr>
+        <w:t xml:space="preserve"> gas station can’t know the </w:t>
+      </w:r>
+      <w:r>
+        <w:rPr>
+          <w:rFonts w:ascii="Arial" w:hAnsi="Arial" w:cs="Arial"/>
+          <w:sz w:val="20"/>
+          <w:szCs w:val="20"/>
+        </w:rPr>
+        <w:t xml:space="preserve">fuel </w:t>
+      </w:r>
+      <w:bookmarkStart w:id="3" w:name="_GoBack"/>
+      <w:bookmarkEnd w:id="3"/>
+      <w:r>
+        <w:rPr>
+          <w:rFonts w:ascii="Arial" w:hAnsi="Arial" w:cs="Arial"/>
+          <w:sz w:val="20"/>
+          <w:szCs w:val="20"/>
+        </w:rPr>
+        <w:t xml:space="preserve">quantity in advance.  The UI </w:t>
+      </w:r>
+      <w:r>
+        <w:rPr>
+          <w:rFonts w:ascii="Arial" w:hAnsi="Arial" w:cs="Arial"/>
+          <w:sz w:val="20"/>
+          <w:szCs w:val="20"/>
+        </w:rPr>
+        <w:t xml:space="preserve">extract </w:t>
+      </w:r>
+      <w:r>
+        <w:rPr>
+          <w:rFonts w:ascii="Arial" w:hAnsi="Arial" w:cs="Arial"/>
+          <w:sz w:val="20"/>
+          <w:szCs w:val="20"/>
+        </w:rPr>
+        <w:t>below shows a possible solution:</w:t>
+      </w:r>
+    </w:p>
+    <w:p>
+      <w:pPr>
+        <w:spacing w:after="0"/>
+        <w:jc w:val="center"/>
+        <w:rPr>
+          <w:rFonts w:ascii="Arial" w:hAnsi="Arial" w:cs="Arial"/>
+          <w:sz w:val="20"/>
+          <w:szCs w:val="20"/>
+        </w:rPr>
+      </w:pPr>
+      <w:r>
+        <w:rPr>
+          <w:rFonts w:ascii="Arial" w:hAnsi="Arial" w:cs="Arial"/>
+          <w:noProof/>
+          <w:sz w:val="20"/>
+          <w:szCs w:val="20"/>
+        </w:rPr>
+        <mc:AlternateContent>
+          <mc:Choice Requires="wps">
+            <w:drawing>
+              <wp:anchor distT="0" distB="0" distL="114300" distR="114300" simplePos="0" relativeHeight="251660288" behindDoc="0" locked="0" layoutInCell="1" allowOverlap="1" wp14:anchorId="44B55D77" wp14:editId="7CCF6542">
+                <wp:simplePos x="0" y="0"/>
+                <wp:positionH relativeFrom="column">
+                  <wp:posOffset>1461770</wp:posOffset>
+                </wp:positionH>
+                <wp:positionV relativeFrom="paragraph">
+                  <wp:posOffset>266700</wp:posOffset>
+                </wp:positionV>
+                <wp:extent cx="751840" cy="444500"/>
+                <wp:effectExtent l="0" t="0" r="0" b="0"/>
+                <wp:wrapNone/>
+                <wp:docPr id="15" name="Text Box 2"/>
+                <wp:cNvGraphicFramePr>
+                  <a:graphicFrameLocks xmlns:a="http://schemas.openxmlformats.org/drawingml/2006/main"/>
+                </wp:cNvGraphicFramePr>
+                <a:graphic xmlns:a="http://schemas.openxmlformats.org/drawingml/2006/main">
+                  <a:graphicData uri="http://schemas.microsoft.com/office/word/2010/wordprocessingShape">
+                    <wps:wsp>
+                      <wps:cNvSpPr txBox="1">
+                        <a:spLocks noChangeArrowheads="1"/>
+                      </wps:cNvSpPr>
+                      <wps:spPr bwMode="auto">
+                        <a:xfrm>
+                          <a:off x="0" y="0"/>
+                          <a:ext cx="751840" cy="444500"/>
+                        </a:xfrm>
+                        <a:prstGeom prst="rect">
+                          <a:avLst/>
+                        </a:prstGeom>
+                        <a:noFill/>
+                        <a:ln w="9525">
+                          <a:noFill/>
+                          <a:miter lim="800000"/>
+                          <a:headEnd/>
+                          <a:tailEnd/>
+                        </a:ln>
+                      </wps:spPr>
+                      <wps:txbx>
+                        <w:txbxContent>
+                          <w:p>
+                            <w:pPr>
+                              <w:jc w:val="right"/>
+                              <w:rPr>
+                                <w:rFonts w:ascii="Verdana" w:hAnsi="Verdana" w:cs="Arial"/>
+                                <w:sz w:val="20"/>
+                                <w:szCs w:val="20"/>
+                              </w:rPr>
+                            </w:pPr>
+                            <w:r>
+                              <w:rPr>
+                                <w:rFonts w:ascii="Verdana" w:hAnsi="Verdana" w:cs="Arial"/>
+                                <w:sz w:val="20"/>
+                                <w:szCs w:val="20"/>
+                              </w:rPr>
+                              <w:t>Amount</w:t>
+                            </w:r>
+                          </w:p>
+                        </w:txbxContent>
+                      </wps:txbx>
+                      <wps:bodyPr rot="0" vert="horz" wrap="square" lIns="72000" tIns="72000" rIns="36000" bIns="45720" anchor="ctr" anchorCtr="0">
+                        <a:noAutofit/>
+                      </wps:bodyPr>
+                    </wps:wsp>
+                  </a:graphicData>
+                </a:graphic>
+                <wp14:sizeRelH relativeFrom="margin">
+                  <wp14:pctWidth>0</wp14:pctWidth>
+                </wp14:sizeRelH>
+                <wp14:sizeRelV relativeFrom="margin">
+                  <wp14:pctHeight>0</wp14:pctHeight>
+                </wp14:sizeRelV>
+              </wp:anchor>
+            </w:drawing>
+          </mc:Choice>
+          <mc:Fallback>
+            <w:pict>
+              <v:shapetype id="_x0000_t202" coordsize="21600,21600" o:spt="202" path="m,l,21600r21600,l21600,xe">
+                <v:stroke joinstyle="miter"/>
+                <v:path gradientshapeok="t" o:connecttype="rect"/>
+              </v:shapetype>
+              <v:shape id="_x0000_s1038" type="#_x0000_t202" style="position:absolute;left:0;text-align:left;margin-left:115.1pt;margin-top:21pt;width:59.2pt;height:35pt;z-index:251660288;visibility:visible;mso-wrap-style:square;mso-width-percent:0;mso-height-percent:0;mso-wrap-distance-left:9pt;mso-wrap-distance-top:0;mso-wrap-distance-right:9pt;mso-wrap-distance-bottom:0;mso-position-horizontal:absolute;mso-position-horizontal-relative:text;mso-position-vertical:absolute;mso-position-vertical-relative:text;mso-width-percent:0;mso-height-percent:0;mso-width-relative:margin;mso-height-relative:margin;v-text-anchor:middle" o:gfxdata="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" filled="f" stroked="f">
+                <v:textbox inset="2mm,2mm,1mm">
+                  <w:txbxContent>
+                    <w:p>
+                      <w:pPr>
+                        <w:jc w:val="right"/>
+                        <w:rPr>
+                          <w:rFonts w:ascii="Verdana" w:hAnsi="Verdana" w:cs="Arial"/>
+                          <w:sz w:val="20"/>
+                          <w:szCs w:val="20"/>
+                        </w:rPr>
+                      </w:pPr>
+                      <w:r>
+                        <w:rPr>
+                          <w:rFonts w:ascii="Verdana" w:hAnsi="Verdana" w:cs="Arial"/>
+                          <w:sz w:val="20"/>
+                          <w:szCs w:val="20"/>
+                        </w:rPr>
+                        <w:t>Amount</w:t>
+                      </w:r>
+                    </w:p>
+                  </w:txbxContent>
+                </v:textbox>
+              </v:shape>
+            </w:pict>
+          </mc:Fallback>
+        </mc:AlternateContent>
+      </w:r>
+      <w:r>
+        <w:rPr>
+          <w:rFonts w:ascii="Arial" w:hAnsi="Arial" w:cs="Arial"/>
+          <w:noProof/>
+          <w:sz w:val="20"/>
+          <w:szCs w:val="20"/>
+        </w:rPr>
+        <mc:AlternateContent>
+          <mc:Choice Requires="wps">
+            <w:drawing>
+              <wp:anchor distT="0" distB="0" distL="114300" distR="114300" simplePos="0" relativeHeight="251664384" behindDoc="0" locked="0" layoutInCell="1" allowOverlap="1" wp14:anchorId="1B3AA794" wp14:editId="343B8653">
+                <wp:simplePos x="0" y="0"/>
+                <wp:positionH relativeFrom="column">
+                  <wp:posOffset>2229485</wp:posOffset>
+                </wp:positionH>
+                <wp:positionV relativeFrom="paragraph">
+                  <wp:posOffset>423545</wp:posOffset>
+                </wp:positionV>
+                <wp:extent cx="3068955" cy="1403985"/>
+                <wp:effectExtent l="0" t="0" r="0" b="0"/>
+                <wp:wrapNone/>
+                <wp:docPr id="17" name="Text Box 2"/>
+                <wp:cNvGraphicFramePr>
+                  <a:graphicFrameLocks xmlns:a="http://schemas.openxmlformats.org/drawingml/2006/main"/>
+                </wp:cNvGraphicFramePr>
+                <a:graphic xmlns:a="http://schemas.openxmlformats.org/drawingml/2006/main">
+                  <a:graphicData uri="http://schemas.microsoft.com/office/word/2010/wordprocessingShape">
+                    <wps:wsp>
+                      <wps:cNvSpPr txBox="1">
+                        <a:spLocks noChangeArrowheads="1"/>
+                      </wps:cNvSpPr>
+                      <wps:spPr bwMode="auto">
+                        <a:xfrm>
+                          <a:off x="0" y="0"/>
+                          <a:ext cx="3068955" cy="1403985"/>
+                        </a:xfrm>
+                        <a:prstGeom prst="rect">
+                          <a:avLst/>
+                        </a:prstGeom>
+                        <a:noFill/>
+                        <a:ln w="9525">
+                          <a:noFill/>
+                          <a:miter lim="800000"/>
+                          <a:headEnd/>
+                          <a:tailEnd/>
+                        </a:ln>
+                      </wps:spPr>
+                      <wps:txbx>
+                        <w:txbxContent>
+                          <w:p>
+                            <w:pPr>
+                              <w:rPr>
+                                <w:rFonts w:ascii="Verdana" w:hAnsi="Verdana" w:cs="Arial"/>
+                                <w:sz w:val="16"/>
+                                <w:szCs w:val="16"/>
+                              </w:rPr>
+                            </w:pPr>
+                            <w:r>
+                              <w:rPr>
+                                <w:rFonts w:ascii="Verdana" w:hAnsi="Verdana" w:cs="Arial"/>
+                                <w:i/>
+                                <w:sz w:val="16"/>
+                                <w:szCs w:val="16"/>
+                              </w:rPr>
+                              <w:t>Reserved</w:t>
+                            </w:r>
+                            <w:r>
+                              <w:rPr>
+                                <w:rFonts w:ascii="Verdana" w:hAnsi="Verdana" w:cs="Arial"/>
+                                <w:sz w:val="16"/>
+                                <w:szCs w:val="16"/>
+                              </w:rPr>
+                              <w:t xml:space="preserve">, </w:t>
+                            </w:r>
+                            <w:r>
+                              <w:rPr>
+                                <w:rFonts w:ascii="Verdana" w:hAnsi="Verdana" w:cs="Arial"/>
+                                <w:sz w:val="16"/>
+                                <w:szCs w:val="16"/>
+                              </w:rPr>
+                              <w:t>actual payment will match fuel quantity</w:t>
+                            </w:r>
+                          </w:p>
+                        </w:txbxContent>
+                      </wps:txbx>
+                      <wps:bodyPr rot="0" vert="horz" wrap="square" lIns="91440" tIns="45720" rIns="91440" bIns="45720" anchor="ctr" anchorCtr="0">
+                        <a:spAutoFit/>
+                      </wps:bodyPr>
+                    </wps:wsp>
+                  </a:graphicData>
+                </a:graphic>
+                <wp14:sizeRelH relativeFrom="margin">
+                  <wp14:pctWidth>0</wp14:pctWidth>
+                </wp14:sizeRelH>
+                <wp14:sizeRelV relativeFrom="margin">
+                  <wp14:pctHeight>20000</wp14:pctHeight>
+                </wp14:sizeRelV>
+              </wp:anchor>
+            </w:drawing>
+          </mc:Choice>
+          <mc:Fallback>
+            <w:pict>
+              <v:shape id="_x0000_s1039" type="#_x0000_t202" style="position:absolute;left:0;text-align:left;margin-left:175.55pt;margin-top:33.35pt;width:241.65pt;height:110.55pt;z-index:251664384;visibility:visible;mso-wrap-style:square;mso-width-percent:0;mso-height-percent:200;mso-wrap-distance-left:9pt;mso-wrap-distance-top:0;mso-wrap-distance-right:9pt;mso-wrap-distance-bottom:0;mso-position-horizontal:absolute;mso-position-horizontal-relative:text;mso-position-vertical:absolute;mso-position-vertical-relative:text;mso-width-percent:0;mso-height-percent:200;mso-width-relative:margin;mso-height-relative:margin;v-text-anchor:middle" o:gfxdata="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" filled="f" stroked="f">
+                <v:textbox style="mso-fit-shape-to-text:t">
+                  <w:txbxContent>
+                    <w:p>
+                      <w:pPr>
+                        <w:rPr>
+                          <w:rFonts w:ascii="Verdana" w:hAnsi="Verdana" w:cs="Arial"/>
+                          <w:sz w:val="16"/>
+                          <w:szCs w:val="16"/>
+                        </w:rPr>
+                      </w:pPr>
+                      <w:r>
+                        <w:rPr>
+                          <w:rFonts w:ascii="Verdana" w:hAnsi="Verdana" w:cs="Arial"/>
+                          <w:i/>
+                          <w:sz w:val="16"/>
+                          <w:szCs w:val="16"/>
+                        </w:rPr>
+                        <w:t>Reserved</w:t>
+                      </w:r>
+                      <w:r>
+                        <w:rPr>
+                          <w:rFonts w:ascii="Verdana" w:hAnsi="Verdana" w:cs="Arial"/>
+                          <w:sz w:val="16"/>
+                          <w:szCs w:val="16"/>
+                        </w:rPr>
+                        <w:t xml:space="preserve">, </w:t>
+                      </w:r>
+                      <w:r>
+                        <w:rPr>
+                          <w:rFonts w:ascii="Verdana" w:hAnsi="Verdana" w:cs="Arial"/>
+                          <w:sz w:val="16"/>
+                          <w:szCs w:val="16"/>
+                        </w:rPr>
+                        <w:t>actual payment will match fuel quantity</w:t>
+                      </w:r>
+                    </w:p>
+                  </w:txbxContent>
+                </v:textbox>
+              </v:shape>
+            </w:pict>
+          </mc:Fallback>
+        </mc:AlternateContent>
+      </w:r>
+      <w:r>
+        <w:rPr>
+          <w:rFonts w:ascii="Arial" w:hAnsi="Arial" w:cs="Arial"/>
+          <w:noProof/>
+          <w:sz w:val="20"/>
+          <w:szCs w:val="20"/>
+        </w:rPr>
+        <mc:AlternateContent>
+          <mc:Choice Requires="wps">
+            <w:drawing>
+              <wp:anchor distT="0" distB="0" distL="114300" distR="114300" simplePos="0" relativeHeight="251662336" behindDoc="0" locked="0" layoutInCell="1" allowOverlap="1" wp14:anchorId="069BA1B6" wp14:editId="1B976CEE">
+                <wp:simplePos x="0" y="0"/>
+                <wp:positionH relativeFrom="column">
+                  <wp:posOffset>2223546</wp:posOffset>
+                </wp:positionH>
+                <wp:positionV relativeFrom="paragraph">
+                  <wp:posOffset>247650</wp:posOffset>
+                </wp:positionV>
+                <wp:extent cx="2896870" cy="1403985"/>
+                <wp:effectExtent l="0" t="0" r="17780" b="13970"/>
+                <wp:wrapNone/>
+                <wp:docPr id="16" name="Text Box 2"/>
+                <wp:cNvGraphicFramePr>
+                  <a:graphicFrameLocks xmlns:a="http://schemas.openxmlformats.org/drawingml/2006/main"/>
+                </wp:cNvGraphicFramePr>
+                <a:graphic xmlns:a="http://schemas.openxmlformats.org/drawingml/2006/main">
+                  <a:graphicData uri="http://schemas.microsoft.com/office/word/2010/wordprocessingShape">
+                    <wps:wsp>
+                      <wps:cNvSpPr txBox="1">
+                        <a:spLocks noChangeArrowheads="1"/>
+                      </wps:cNvSpPr>
+                      <wps:spPr bwMode="auto">
+                        <a:xfrm>
+                          <a:off x="0" y="0"/>
+                          <a:ext cx="2896870" cy="1403985"/>
+                        </a:xfrm>
+                        <a:prstGeom prst="rect">
+                          <a:avLst/>
+                        </a:prstGeom>
+                        <a:solidFill>
+                          <a:srgbClr val="FFFFFF"/>
+                        </a:solidFill>
+                        <a:ln w="9525">
+                          <a:solidFill>
+                            <a:srgbClr val="FF0000"/>
+                          </a:solidFill>
+                          <a:miter lim="800000"/>
+                          <a:headEnd/>
+                          <a:tailEnd/>
+                        </a:ln>
+                      </wps:spPr>
+                      <wps:txbx>
+                        <w:txbxContent>
+                          <w:p>
+                            <w:pPr>
+                              <w:rPr>
+                                <w:rFonts w:ascii="Verdana" w:hAnsi="Verdana" w:cs="Arial"/>
+                                <w:sz w:val="20"/>
+                                <w:szCs w:val="20"/>
+                              </w:rPr>
+                            </w:pPr>
+                            <w:r>
+                              <w:rPr>
+                                <w:rFonts w:ascii="Verdana" w:hAnsi="Verdana" w:cs="Arial"/>
+                                <w:sz w:val="20"/>
+                                <w:szCs w:val="20"/>
+                              </w:rPr>
+                              <w:t>$</w:t>
+                            </w:r>
+                            <w:r>
+                              <w:rPr>
+                                <w:rFonts w:ascii="Verdana" w:hAnsi="Verdana" w:cs="Arial"/>
+                                <w:sz w:val="8"/>
+                                <w:szCs w:val="8"/>
+                              </w:rPr>
+                              <w:t xml:space="preserve"> </w:t>
+                            </w:r>
+                            <w:r>
+                              <w:rPr>
+                                <w:rFonts w:ascii="Verdana" w:hAnsi="Verdana" w:cs="Arial"/>
+                                <w:sz w:val="20"/>
+                                <w:szCs w:val="20"/>
+                              </w:rPr>
+                              <w:t>200</w:t>
+                            </w:r>
+                          </w:p>
+                        </w:txbxContent>
+                      </wps:txbx>
+                      <wps:bodyPr rot="0" vert="horz" wrap="square" lIns="91440" tIns="45720" rIns="91440" bIns="45720" anchor="ctr" anchorCtr="0">
+                        <a:spAutoFit/>
+                      </wps:bodyPr>
+                    </wps:wsp>
+                  </a:graphicData>
+                </a:graphic>
+                <wp14:sizeRelH relativeFrom="margin">
+                  <wp14:pctWidth>0</wp14:pctWidth>
+                </wp14:sizeRelH>
+                <wp14:sizeRelV relativeFrom="margin">
+                  <wp14:pctHeight>20000</wp14:pctHeight>
+                </wp14:sizeRelV>
+              </wp:anchor>
+            </w:drawing>
+          </mc:Choice>
+          <mc:Fallback>
+            <w:pict>
+              <v:shape id="_x0000_s1040" type="#_x0000_t202" style="position:absolute;left:0;text-align:left;margin-left:175.1pt;margin-top:19.5pt;width:228.1pt;height:110.55pt;z-index:251662336;visibility:visible;mso-wrap-style:square;mso-width-percent:0;mso-height-percent:200;mso-wrap-distance-left:9pt;mso-wrap-distance-top:0;mso-wrap-distance-right:9pt;mso-wrap-distance-bottom:0;mso-position-horizontal:absolute;mso-position-horizontal-relative:text;mso-position-vertical:absolute;mso-position-vertical-relative:text;mso-width-percent:0;mso-height-percent:200;mso-width-relative:margin;mso-height-relative:margin;v-text-anchor:middle" o:gfxdata="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" strokecolor="red">
+                <v:textbox style="mso-fit-shape-to-text:t">
+                  <w:txbxContent>
+                    <w:p>
+                      <w:pPr>
+                        <w:rPr>
+                          <w:rFonts w:ascii="Verdana" w:hAnsi="Verdana" w:cs="Arial"/>
+                          <w:sz w:val="20"/>
+                          <w:szCs w:val="20"/>
+                        </w:rPr>
+                      </w:pPr>
+                      <w:r>
+                        <w:rPr>
+                          <w:rFonts w:ascii="Verdana" w:hAnsi="Verdana" w:cs="Arial"/>
+                          <w:sz w:val="20"/>
+                          <w:szCs w:val="20"/>
+                        </w:rPr>
+                        <w:t>$</w:t>
+                      </w:r>
+                      <w:r>
+                        <w:rPr>
+                          <w:rFonts w:ascii="Verdana" w:hAnsi="Verdana" w:cs="Arial"/>
+                          <w:sz w:val="8"/>
+                          <w:szCs w:val="8"/>
+                        </w:rPr>
+                        <w:t xml:space="preserve"> </w:t>
+                      </w:r>
+                      <w:r>
+                        <w:rPr>
+                          <w:rFonts w:ascii="Verdana" w:hAnsi="Verdana" w:cs="Arial"/>
+                          <w:sz w:val="20"/>
+                          <w:szCs w:val="20"/>
+                        </w:rPr>
+                        <w:t>200</w:t>
+                      </w:r>
+                    </w:p>
+                  </w:txbxContent>
+                </v:textbox>
+              </v:shape>
+            </w:pict>
+          </mc:Fallback>
+        </mc:AlternateContent>
+      </w:r>
+      <w:r>
+        <w:rPr>
+          <w:rFonts w:ascii="Arial" w:hAnsi="Arial" w:cs="Arial"/>
+          <w:noProof/>
+          <w:sz w:val="20"/>
+          <w:szCs w:val="20"/>
+        </w:rPr>
+        <mc:AlternateContent>
+          <mc:Choice Requires="wps">
+            <w:drawing>
+              <wp:inline distT="0" distB="0" distL="0" distR="0" wp14:anchorId="0AAA394D" wp14:editId="3F64E928">
+                <wp:extent cx="3998259" cy="1007633"/>
+                <wp:effectExtent l="0" t="0" r="21590" b="21590"/>
+                <wp:docPr id="14" name="Rectangle 14"/>
+                <wp:cNvGraphicFramePr/>
+                <a:graphic xmlns:a="http://schemas.openxmlformats.org/drawingml/2006/main">
+                  <a:graphicData uri="http://schemas.microsoft.com/office/word/2010/wordprocessingShape">
+                    <wps:wsp>
+                      <wps:cNvSpPr/>
+                      <wps:spPr>
+                        <a:xfrm>
+                          <a:off x="0" y="0"/>
+                          <a:ext cx="3998259" cy="1007633"/>
+                        </a:xfrm>
+                        <a:prstGeom prst="rect">
+                          <a:avLst/>
+                        </a:prstGeom>
+                        <a:noFill/>
+                        <a:ln w="9525">
+                          <a:solidFill>
+                            <a:schemeClr val="tx1"/>
+                          </a:solidFill>
+                        </a:ln>
+                      </wps:spPr>
+                      <wps:style>
+                        <a:lnRef idx="2">
+                          <a:schemeClr val="accent1">
+                            <a:shade val="50000"/>
+                          </a:schemeClr>
+                        </a:lnRef>
+                        <a:fillRef idx="1">
+                          <a:schemeClr val="accent1"/>
+                        </a:fillRef>
+                        <a:effectRef idx="0">
+                          <a:schemeClr val="accent1"/>
+                        </a:effectRef>
+                        <a:fontRef idx="minor">
+                          <a:schemeClr val="lt1"/>
+                        </a:fontRef>
+                      </wps:style>
+                      <wps:bodyPr rot="0" spcFirstLastPara="0" vertOverflow="overflow" horzOverflow="overflow" vert="horz" wrap="square" lIns="91440" tIns="45720" rIns="91440" bIns="45720" numCol="1" spcCol="0" rtlCol="0" fromWordArt="0" anchor="ctr" anchorCtr="0" forceAA="0" compatLnSpc="1">
+                        <a:prstTxWarp prst="textNoShape">
+                          <a:avLst/>
+                        </a:prstTxWarp>
+                        <a:noAutofit/>
+                      </wps:bodyPr>
+                    </wps:wsp>
+                  </a:graphicData>
+                </a:graphic>
+              </wp:inline>
+            </w:drawing>
+          </mc:Choice>
+          <mc:Fallback>
+            <w:pict>
+              <v:rect id="Rectangle 14" o:spid="_x0000_s1026" style="width:314.8pt;height:79.35pt;visibility:visible;mso-wrap-style:square;mso-left-percent:-10001;mso-top-percent:-10001;mso-position-horizontal:absolute;mso-position-horizontal-relative:char;mso-position-vertical:absolute;mso-position-vertical-relative:line;mso-left-percent:-10001;mso-top-percent:-10001;v-text-anchor:middle" o:gfxdata="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" filled="f" strokecolor="black [3213]">
+                <w10:anchorlock/>
+              </v:rect>
+            </w:pict>
+          </mc:Fallback>
+        </mc:AlternateContent>
+      </w:r>
+    </w:p>
+    <w:p>
+      <w:pPr>
+        <w:spacing w:after="0"/>
+        <w:rPr>
+          <w:rFonts w:ascii="Arial" w:hAnsi="Arial" w:cs="Arial"/>
+          <w:sz w:val="20"/>
+          <w:szCs w:val="20"/>
+        </w:rPr>
+      </w:pPr>
+    </w:p>
+    <w:p>
+      <w:pPr>
+        <w:spacing w:after="120"/>
+        <w:rPr>
+          <w:rFonts w:ascii="Arial" w:hAnsi="Arial" w:cs="Arial"/>
+          <w:sz w:val="20"/>
+          <w:szCs w:val="20"/>
+        </w:rPr>
+      </w:pPr>
+      <w:bookmarkStart w:id="4" w:name="authobj"/>
+      <w:bookmarkEnd w:id="4"/>
+      <w:r>
+        <w:rPr>
+          <w:rFonts w:ascii="Arial" w:hAnsi="Arial" w:cs="Arial"/>
+          <w:sz w:val="20"/>
+          <w:szCs w:val="20"/>
+        </w:rPr>
+        <w:t xml:space="preserve">In a real-world implementation the </w:t>
+      </w:r>
+      <w:r>
+        <w:rPr>
+          <w:rFonts w:ascii="Arial" w:hAnsi="Arial" w:cs="Arial"/>
+          <w:i/>
+          <w:sz w:val="20"/>
+          <w:szCs w:val="20"/>
+        </w:rPr>
+        <w:t>Reserve</w:t>
+      </w:r>
+      <w:r>
+        <w:rPr>
+          <w:rFonts w:ascii="Arial" w:hAnsi="Arial" w:cs="Arial"/>
+          <w:sz w:val="20"/>
+          <w:szCs w:val="20"/>
+        </w:rPr>
+        <w:t>,</w:t>
+      </w:r>
+      <w:r>
+        <w:rPr>
+          <w:rFonts w:ascii="Arial" w:hAnsi="Arial" w:cs="Arial"/>
+          <w:sz w:val="20"/>
+          <w:szCs w:val="20"/>
+        </w:rPr>
+        <w:t xml:space="preserve"> etc</w:t>
+      </w:r>
+      <w:r>
+        <w:rPr>
+          <w:rFonts w:ascii="Arial" w:hAnsi="Arial" w:cs="Arial"/>
+          <w:sz w:val="20"/>
+          <w:szCs w:val="20"/>
+        </w:rPr>
+        <w:t xml:space="preserve">. would preferably be implemented as </w:t>
+      </w:r>
+      <w:r>
+        <w:rPr>
+          <w:rFonts w:ascii="Arial" w:hAnsi="Arial" w:cs="Arial"/>
+          <w:i/>
+          <w:sz w:val="20"/>
+          <w:szCs w:val="20"/>
+        </w:rPr>
+        <w:t>rotating text</w:t>
+      </w:r>
+      <w:r>
+        <w:rPr>
+          <w:rFonts w:ascii="Arial" w:hAnsi="Arial" w:cs="Arial"/>
+          <w:sz w:val="20"/>
+          <w:szCs w:val="20"/>
+        </w:rPr>
+        <w:t xml:space="preserve"> to not require excessive screen width!</w:t>
+      </w:r>
+    </w:p>
+    <w:p>
+      <w:pPr>
+        <w:spacing w:after="120"/>
+        <w:rPr>
+          <w:rFonts w:ascii="Arial" w:hAnsi="Arial" w:cs="Arial"/>
           <w:b/>
           <w:sz w:val="28"/>
           <w:szCs w:val="28"/>
         </w:rPr>
       </w:pPr>
-      <w:bookmarkStart w:id="3" w:name="authobj"/>
-      <w:bookmarkEnd w:id="3"/>
+      <w:r>
+        <w:rPr>
+          <w:rFonts w:ascii="Arial" w:hAnsi="Arial" w:cs="Arial"/>
+          <w:sz w:val="20"/>
+          <w:szCs w:val="20"/>
+        </w:rPr>
+        <w:t>The type of</w:t>
+      </w:r>
+      <w:r>
+        <w:rPr>
+          <w:rFonts w:ascii="Arial" w:hAnsi="Arial" w:cs="Arial"/>
+          <w:sz w:val="20"/>
+          <w:szCs w:val="20"/>
+        </w:rPr>
+        <w:t xml:space="preserve"> payment</w:t>
+      </w:r>
+      <w:r>
+        <w:rPr>
+          <w:rFonts w:ascii="Arial" w:hAnsi="Arial" w:cs="Arial"/>
+          <w:sz w:val="20"/>
+          <w:szCs w:val="20"/>
+        </w:rPr>
+        <w:t xml:space="preserve"> authorization </w:t>
+      </w:r>
+      <w:r>
+        <w:rPr>
+          <w:rFonts w:ascii="Arial" w:hAnsi="Arial" w:cs="Arial"/>
+          <w:sz w:val="20"/>
+          <w:szCs w:val="20"/>
+        </w:rPr>
+        <w:t xml:space="preserve">requested </w:t>
+      </w:r>
+      <w:r>
+        <w:rPr>
+          <w:rFonts w:ascii="Arial" w:hAnsi="Arial" w:cs="Arial"/>
+          <w:sz w:val="20"/>
+          <w:szCs w:val="20"/>
+        </w:rPr>
+        <w:t xml:space="preserve">would have to </w:t>
+      </w:r>
+      <w:r>
+        <w:rPr>
+          <w:rFonts w:ascii="Arial" w:hAnsi="Arial" w:cs="Arial"/>
+          <w:sz w:val="20"/>
+          <w:szCs w:val="20"/>
+        </w:rPr>
+        <w:t xml:space="preserve">be </w:t>
+      </w:r>
+      <w:r>
+        <w:rPr>
+          <w:rFonts w:ascii="Arial" w:hAnsi="Arial" w:cs="Arial"/>
+          <w:sz w:val="20"/>
+          <w:szCs w:val="20"/>
+        </w:rPr>
+        <w:t>signal</w:t>
+      </w:r>
+      <w:r>
+        <w:rPr>
+          <w:rFonts w:ascii="Arial" w:hAnsi="Arial" w:cs="Arial"/>
+          <w:sz w:val="20"/>
+          <w:szCs w:val="20"/>
+        </w:rPr>
+        <w:t>l</w:t>
+      </w:r>
+      <w:r>
+        <w:rPr>
+          <w:rFonts w:ascii="Arial" w:hAnsi="Arial" w:cs="Arial"/>
+          <w:sz w:val="20"/>
+          <w:szCs w:val="20"/>
+        </w:rPr>
+        <w:t xml:space="preserve">ed through an </w:t>
+      </w:r>
+      <w:r>
+        <w:rPr>
+          <w:rFonts w:ascii="Arial" w:hAnsi="Arial" w:cs="Arial"/>
+          <w:i/>
+          <w:sz w:val="20"/>
+          <w:szCs w:val="20"/>
+        </w:rPr>
+        <w:t>additional</w:t>
+      </w:r>
+      <w:r>
+        <w:rPr>
+          <w:rFonts w:ascii="Arial" w:hAnsi="Arial" w:cs="Arial"/>
+          <w:sz w:val="20"/>
+          <w:szCs w:val="20"/>
+        </w:rPr>
+        <w:t xml:space="preserve"> property in the </w:t>
+      </w:r>
+      <w:proofErr w:type="spellStart"/>
+      <w:r>
+        <w:rPr>
+          <w:rFonts w:ascii="Courier New" w:hAnsi="Courier New" w:cs="Courier New"/>
+          <w:b/>
+          <w:sz w:val="20"/>
+          <w:szCs w:val="20"/>
+        </w:rPr>
+        <w:t>paymentRequest</w:t>
+      </w:r>
+      <w:proofErr w:type="spellEnd"/>
+      <w:r>
+        <w:rPr>
+          <w:rFonts w:ascii="Arial" w:hAnsi="Arial" w:cs="Arial"/>
+          <w:sz w:val="20"/>
+          <w:szCs w:val="20"/>
+        </w:rPr>
+        <w:t xml:space="preserve"> object in step 2.</w:t>
+      </w:r>
+      <w:r>
+        <w:rPr>
+          <w:rFonts w:ascii="Arial" w:hAnsi="Arial" w:cs="Arial"/>
+          <w:sz w:val="20"/>
+          <w:szCs w:val="20"/>
+        </w:rPr>
+        <w:br w:type="column"/>
+      </w:r>
       <w:r>
         <w:rPr>
           <w:rFonts w:ascii="Arial" w:hAnsi="Arial" w:cs="Arial"/>
@@ -23091,6 +23862,7 @@
           <w:sz w:val="28"/>
           <w:szCs w:val="28"/>
         </w:rPr>
+        <w:lastRenderedPageBreak/>
         <w:t>Authority Objects</w:t>
       </w:r>
     </w:p>
@@ -23543,17 +24315,14 @@
         </w:rPr>
         <w:t>.</w:t>
       </w:r>
-      <w:bookmarkStart w:id="4" w:name="_GoBack"/>
-      <w:bookmarkEnd w:id="4"/>
     </w:p>
     <w:p>
       <w:pPr>
-        <w:spacing w:after="120"/>
-        <w:rPr>
-          <w:rFonts w:ascii="Arial" w:hAnsi="Arial" w:cs="Arial"/>
-          <w:b/>
-          <w:sz w:val="28"/>
-          <w:szCs w:val="28"/>
+        <w:spacing w:after="0"/>
+        <w:rPr>
+          <w:rFonts w:ascii="Arial" w:hAnsi="Arial" w:cs="Arial"/>
+          <w:sz w:val="20"/>
+          <w:szCs w:val="20"/>
         </w:rPr>
       </w:pPr>
       <w:hyperlink w:anchor="RBA" w:history="1">
@@ -23575,30 +24344,34 @@
         </w:rPr>
         <w:t xml:space="preserve"> and account limits should further reduce the ability to perform high-value attacks.</w:t>
       </w:r>
-      <w:r>
-        <w:rPr>
-          <w:rFonts w:ascii="Arial" w:hAnsi="Arial" w:cs="Arial"/>
-          <w:sz w:val="20"/>
-          <w:szCs w:val="20"/>
-        </w:rPr>
-        <w:t xml:space="preserve"> </w:t>
-      </w:r>
-      <w:r>
-        <w:rPr>
-          <w:rFonts w:ascii="Arial" w:hAnsi="Arial" w:cs="Arial"/>
-          <w:sz w:val="20"/>
-          <w:szCs w:val="20"/>
-        </w:rPr>
-        <w:br w:type="column"/>
-      </w:r>
-      <w:r>
+    </w:p>
+    <w:p>
+      <w:pPr>
+        <w:spacing w:after="0"/>
+        <w:rPr>
+          <w:rFonts w:ascii="Arial" w:hAnsi="Arial" w:cs="Arial"/>
+          <w:sz w:val="20"/>
+          <w:szCs w:val="20"/>
+        </w:rPr>
+      </w:pPr>
+    </w:p>
+    <w:p>
+      <w:pPr>
+        <w:spacing w:after="120"/>
         <w:rPr>
           <w:rFonts w:ascii="Arial" w:hAnsi="Arial" w:cs="Arial"/>
           <w:b/>
           <w:sz w:val="28"/>
           <w:szCs w:val="28"/>
         </w:rPr>
-        <w:lastRenderedPageBreak/>
+      </w:pPr>
+      <w:r>
+        <w:rPr>
+          <w:rFonts w:ascii="Arial" w:hAnsi="Arial" w:cs="Arial"/>
+          <w:b/>
+          <w:sz w:val="28"/>
+          <w:szCs w:val="28"/>
+        </w:rPr>
         <w:t>Out of Scope</w:t>
       </w:r>
     </w:p>
@@ -23763,6 +24536,16 @@
           <w:sz w:val="28"/>
           <w:szCs w:val="28"/>
         </w:rPr>
+        <w:br w:type="column"/>
+      </w:r>
+      <w:r>
+        <w:rPr>
+          <w:rFonts w:ascii="Arial" w:hAnsi="Arial" w:cs="Arial"/>
+          <w:b/>
+          <w:sz w:val="28"/>
+          <w:szCs w:val="28"/>
+        </w:rPr>
+        <w:lastRenderedPageBreak/>
         <w:t>Invention</w:t>
       </w:r>
       <w:r>
@@ -24416,6 +25199,47 @@
           <w:szCs w:val="20"/>
         </w:rPr>
         <w:t>signature.</w:t>
+      </w:r>
+    </w:p>
+    <w:p>
+      <w:pPr>
+        <w:pStyle w:val="ListParagraph"/>
+        <w:numPr>
+          <w:ilvl w:val="0"/>
+          <w:numId w:val="10"/>
+        </w:numPr>
+        <w:spacing w:after="120"/>
+        <w:ind w:left="714" w:hanging="357"/>
+        <w:contextualSpacing w:val="0"/>
+        <w:rPr>
+          <w:rFonts w:ascii="Arial" w:hAnsi="Arial" w:cs="Arial"/>
+          <w:sz w:val="20"/>
+          <w:szCs w:val="20"/>
+        </w:rPr>
+      </w:pPr>
+      <w:r>
+        <w:rPr>
+          <w:rFonts w:ascii="Arial" w:hAnsi="Arial" w:cs="Arial"/>
+          <w:sz w:val="20"/>
+          <w:szCs w:val="20"/>
+        </w:rPr>
+        <w:t>How non-direct payment</w:t>
+      </w:r>
+      <w:r>
+        <w:rPr>
+          <w:rFonts w:ascii="Arial" w:hAnsi="Arial" w:cs="Arial"/>
+          <w:sz w:val="20"/>
+          <w:szCs w:val="20"/>
+        </w:rPr>
+        <w:t>s</w:t>
+      </w:r>
+      <w:r>
+        <w:rPr>
+          <w:rFonts w:ascii="Arial" w:hAnsi="Arial" w:cs="Arial"/>
+          <w:sz w:val="20"/>
+          <w:szCs w:val="20"/>
+        </w:rPr>
+        <w:t xml:space="preserve"> can be dealt with both at the messaging and UI level.</w:t>
       </w:r>
     </w:p>
     <w:p>
@@ -25598,15 +26422,56 @@
           <w:rFonts w:ascii="Arial" w:hAnsi="Arial" w:cs="Arial"/>
           <w:sz w:val="20"/>
           <w:szCs w:val="20"/>
+          <w:lang w:val="sv-SE"/>
         </w:rPr>
       </w:pPr>
-      <w:r>
-        <w:rPr>
-          <w:rFonts w:ascii="Arial" w:hAnsi="Arial" w:cs="Arial"/>
-          <w:sz w:val="20"/>
-          <w:szCs w:val="20"/>
-        </w:rPr>
-        <w:t xml:space="preserve">Edited by: </w:t>
+    </w:p>
+    <w:p>
+      <w:pPr>
+        <w:spacing w:after="120"/>
+        <w:rPr>
+          <w:rFonts w:ascii="Arial" w:hAnsi="Arial" w:cs="Arial"/>
+          <w:sz w:val="20"/>
+          <w:szCs w:val="20"/>
+          <w:lang w:val="sv-SE"/>
+        </w:rPr>
+      </w:pPr>
+    </w:p>
+    <w:p>
+      <w:pPr>
+        <w:spacing w:after="120"/>
+        <w:rPr>
+          <w:rFonts w:ascii="Arial" w:hAnsi="Arial" w:cs="Arial"/>
+          <w:sz w:val="20"/>
+          <w:szCs w:val="20"/>
+          <w:lang w:val="sv-SE"/>
+        </w:rPr>
+      </w:pPr>
+    </w:p>
+    <w:p>
+      <w:pPr>
+        <w:spacing w:after="120"/>
+        <w:rPr>
+          <w:rFonts w:ascii="Arial" w:hAnsi="Arial" w:cs="Arial"/>
+          <w:sz w:val="20"/>
+          <w:szCs w:val="20"/>
+        </w:rPr>
+      </w:pPr>
+      <w:r>
+        <w:rPr>
+          <w:rFonts w:ascii="Arial" w:hAnsi="Arial" w:cs="Arial"/>
+          <w:sz w:val="20"/>
+          <w:szCs w:val="20"/>
+        </w:rPr>
+        <w:t>Authored</w:t>
+      </w:r>
+      <w:r>
+        <w:rPr>
+          <w:rFonts w:ascii="Arial" w:hAnsi="Arial" w:cs="Arial"/>
+          <w:sz w:val="20"/>
+          <w:szCs w:val="20"/>
+        </w:rPr>
+        <w:t xml:space="preserve"> by: </w:t>
       </w:r>
       <w:r>
         <w:rPr>
@@ -25714,7 +26579,7 @@
         <w:sz w:val="16"/>
         <w:szCs w:val="16"/>
       </w:rPr>
-      <w:t>2</w:t>
+      <w:t>3</w:t>
     </w:r>
     <w:r>
       <w:rPr>
@@ -25723,7 +26588,7 @@
         <w:szCs w:val="16"/>
       </w:rPr>
       <w:tab/>
-      <w:t>2016-11-10</w:t>
+      <w:t>2016-11-14</w:t>
     </w:r>
     <w:r>
       <w:rPr>
@@ -25783,7 +26648,7 @@
         <w:sz w:val="16"/>
         <w:szCs w:val="16"/>
       </w:rPr>
-      <w:t>/10</w:t>
+      <w:t>/11</w:t>
     </w:r>
   </w:p>
   <w:p>
@@ -28122,7 +28987,7 @@
 </file>
 
 <file path=customXml/itemProps1.xml><?xml version="1.0" encoding="utf-8"?>
-<ds:datastoreItem xmlns:ds="http://schemas.openxmlformats.org/officeDocument/2006/customXml" ds:itemID="{F19E9AFA-05C1-43A6-B2D6-9A6D99C8752A}">
+<ds:datastoreItem xmlns:ds="http://schemas.openxmlformats.org/officeDocument/2006/customXml" ds:itemID="{E0A5D970-5C4F-467A-986A-80767F8EE780}">
   <ds:schemaRefs>
     <ds:schemaRef ds:uri="http://schemas.openxmlformats.org/officeDocument/2006/bibliography"/>
   </ds:schemaRefs>

</xml_diff>